<commit_message>
docs(thesis): Add final version of the Thesis
</commit_message>
<xml_diff>
--- a/docs/Tasarım Tez Teslim Koşulları.docx
+++ b/docs/Tasarım Tez Teslim Koşulları.docx
@@ -26,8 +26,10 @@
           <w:b/>
           <w:sz w:val="32"/>
         </w:rPr>
-        <w:t>BİTİRME ÇALIŞMASI</w:t>
-      </w:r>
+        <w:t>MÜHENDİSLİK TASARIMI</w:t>
+      </w:r>
+      <w:bookmarkStart w:id="0" w:name="_GoBack"/>
+      <w:bookmarkEnd w:id="0"/>
       <w:r>
         <w:rPr>
           <w:b/>
@@ -770,12 +772,21 @@
               </w:rPr>
               <w:t xml:space="preserve"> </w:t>
             </w:r>
+            <w:proofErr w:type="spellStart"/>
             <w:r>
               <w:rPr>
                 <w:rFonts w:ascii="Arial" w:hAnsi="Arial" w:cs="Arial"/>
                 <w:sz w:val="24"/>
               </w:rPr>
-              <w:t xml:space="preserve">Docker </w:t>
+              <w:t>Gerçek</w:t>
+            </w:r>
+            <w:proofErr w:type="spellEnd"/>
+            <w:r>
+              <w:rPr>
+                <w:rFonts w:ascii="Arial" w:hAnsi="Arial" w:cs="Arial"/>
+                <w:sz w:val="24"/>
+              </w:rPr>
+              <w:t xml:space="preserve"> </w:t>
             </w:r>
             <w:proofErr w:type="spellStart"/>
             <w:r>
@@ -783,7 +794,7 @@
                 <w:rFonts w:ascii="Arial" w:hAnsi="Arial" w:cs="Arial"/>
                 <w:sz w:val="24"/>
               </w:rPr>
-              <w:t>İçin</w:t>
+              <w:t>Zamanlı</w:t>
             </w:r>
             <w:proofErr w:type="spellEnd"/>
             <w:r>
@@ -799,14 +810,23 @@
                 <w:rFonts w:ascii="Arial" w:hAnsi="Arial" w:cs="Arial"/>
                 <w:sz w:val="24"/>
               </w:rPr>
-              <w:t>Yardı</w:t>
-            </w:r>
+              <w:t>Sürücü</w:t>
+            </w:r>
+            <w:proofErr w:type="spellEnd"/>
             <w:r>
               <w:rPr>
                 <w:rFonts w:ascii="Arial" w:hAnsi="Arial" w:cs="Arial"/>
                 <w:sz w:val="24"/>
               </w:rPr>
-              <w:t>mcı</w:t>
+              <w:t xml:space="preserve"> </w:t>
+            </w:r>
+            <w:proofErr w:type="spellStart"/>
+            <w:r>
+              <w:rPr>
+                <w:rFonts w:ascii="Arial" w:hAnsi="Arial" w:cs="Arial"/>
+                <w:sz w:val="24"/>
+              </w:rPr>
+              <w:t>Dikkat</w:t>
             </w:r>
             <w:proofErr w:type="spellEnd"/>
             <w:r>
@@ -822,23 +842,7 @@
                 <w:rFonts w:ascii="Arial" w:hAnsi="Arial" w:cs="Arial"/>
                 <w:sz w:val="24"/>
               </w:rPr>
-              <w:t>Arayüz</w:t>
-            </w:r>
-            <w:proofErr w:type="spellEnd"/>
-            <w:r>
-              <w:rPr>
-                <w:rFonts w:ascii="Arial" w:hAnsi="Arial" w:cs="Arial"/>
-                <w:sz w:val="24"/>
-              </w:rPr>
-              <w:t xml:space="preserve"> </w:t>
-            </w:r>
-            <w:proofErr w:type="spellStart"/>
-            <w:r>
-              <w:rPr>
-                <w:rFonts w:ascii="Arial" w:hAnsi="Arial" w:cs="Arial"/>
-                <w:sz w:val="24"/>
-              </w:rPr>
-              <w:t>Uygulaması</w:t>
+              <w:t>Tespiti</w:t>
             </w:r>
             <w:proofErr w:type="spellEnd"/>
           </w:p>
@@ -1647,8 +1651,6 @@
               </w:rPr>
               <w:t>, Kaynaklar) var mı?</w:t>
             </w:r>
-            <w:bookmarkStart w:id="0" w:name="_GoBack"/>
-            <w:bookmarkEnd w:id="0"/>
           </w:p>
         </w:tc>
         <w:tc>
@@ -4524,7 +4526,7 @@
 </file>
 
 <file path=customXml/itemProps1.xml><?xml version="1.0" encoding="utf-8"?>
-<ds:datastoreItem xmlns:ds="http://schemas.openxmlformats.org/officeDocument/2006/customXml" ds:itemID="{6F2AF174-D4BF-47E6-AD58-A2B42788E06C}">
+<ds:datastoreItem xmlns:ds="http://schemas.openxmlformats.org/officeDocument/2006/customXml" ds:itemID="{00A7B2AD-DEB3-4F7D-83F5-95BFE36C112F}">
   <ds:schemaRefs>
     <ds:schemaRef ds:uri="http://schemas.openxmlformats.org/officeDocument/2006/bibliography"/>
   </ds:schemaRefs>

</xml_diff>